<commit_message>
Feita a organização das pastas
</commit_message>
<xml_diff>
--- a/Requisitos/Requisitos não-funcionais/Requisitos não funcionais.docx
+++ b/Requisitos/Requisitos não-funcionais/Requisitos não funcionais.docx
@@ -38,25 +38,13 @@
       </w:r>
       <w:proofErr w:type="spellEnd"/>
       <w:r>
-        <w:t>,</w:t>
-      </w:r>
-      <w:r>
-        <w:t xml:space="preserve"> </w:t>
-      </w:r>
-      <w:r>
-        <w:t xml:space="preserve">dando </w:t>
+        <w:t xml:space="preserve">, dando </w:t>
       </w:r>
       <w:r>
         <w:t>suporte</w:t>
       </w:r>
       <w:r>
-        <w:t xml:space="preserve"> a plataformas com sistema operacional</w:t>
-      </w:r>
-      <w:r>
-        <w:t xml:space="preserve"> </w:t>
-      </w:r>
-      <w:r>
-        <w:t xml:space="preserve">Windows, Linux e </w:t>
+        <w:t xml:space="preserve"> a plataformas com sistema operacional Windows, Linux e </w:t>
       </w:r>
       <w:proofErr w:type="spellStart"/>
       <w:proofErr w:type="gramStart"/>
@@ -83,32 +71,46 @@
         <w:t xml:space="preserve">: </w:t>
       </w:r>
       <w:r>
-        <w:t>Além de roda</w:t>
-      </w:r>
-      <w:r>
-        <w:t>r em dispositivos moveis</w:t>
-      </w:r>
-      <w:r>
-        <w:t>;</w:t>
+        <w:t xml:space="preserve">Sistema deverá ser responsivo para uso em web, com possibilidade de uso em </w:t>
+      </w:r>
+      <w:proofErr w:type="spellStart"/>
+      <w:r>
+        <w:t>mobile</w:t>
+      </w:r>
+      <w:proofErr w:type="spellEnd"/>
+      <w:r>
+        <w:t>.</w:t>
       </w:r>
     </w:p>
     <w:p>
       <w:pPr>
         <w:jc w:val="both"/>
       </w:pPr>
+      <w:r>
+        <w:rPr>
+          <w:b/>
+        </w:rPr>
+        <w:t>R</w:t>
+      </w:r>
+      <w:r>
+        <w:rPr>
+          <w:b/>
+        </w:rPr>
+        <w:t>3</w:t>
+      </w:r>
+      <w:r>
+        <w:t xml:space="preserve">: </w:t>
+      </w:r>
+      <w:r>
+        <w:t xml:space="preserve">A sua </w:t>
+      </w:r>
       <w:proofErr w:type="gramStart"/>
       <w:r>
-        <w:rPr>
-          <w:b/>
-        </w:rPr>
-        <w:t>R3</w:t>
-      </w:r>
-      <w:r>
-        <w:t>:</w:t>
+        <w:t>implementação</w:t>
       </w:r>
       <w:proofErr w:type="gramEnd"/>
       <w:r>
-        <w:t>O cadastramento do usuário deve possibilitar a sua realização tanto off-line como online;</w:t>
+        <w:t xml:space="preserve"> deve ser com a linguagem de programação C#;</w:t>
       </w:r>
     </w:p>
     <w:p>
@@ -119,21 +121,42 @@
         <w:rPr>
           <w:b/>
         </w:rPr>
-        <w:t>R4</w:t>
+        <w:t>R</w:t>
+      </w:r>
+      <w:r>
+        <w:rPr>
+          <w:b/>
+        </w:rPr>
+        <w:t>4</w:t>
       </w:r>
       <w:r>
         <w:t xml:space="preserve">: </w:t>
       </w:r>
       <w:r>
-        <w:t xml:space="preserve">A sua </w:t>
+        <w:rPr>
+          <w:color w:val="FF0000"/>
+        </w:rPr>
+        <w:t>Persistência redundante no banco de dados</w:t>
+      </w:r>
+      <w:r>
+        <w:rPr>
+          <w:color w:val="FF0000"/>
+        </w:rPr>
+        <w:t xml:space="preserve">, mais especificamente RAID </w:t>
       </w:r>
       <w:proofErr w:type="gramStart"/>
       <w:r>
-        <w:t>implementação</w:t>
+        <w:rPr>
+          <w:color w:val="FF0000"/>
+        </w:rPr>
+        <w:t>2</w:t>
       </w:r>
       <w:proofErr w:type="gramEnd"/>
       <w:r>
-        <w:t xml:space="preserve"> deve ser com a linguagem de programação C#;</w:t>
+        <w:rPr>
+          <w:color w:val="FF0000"/>
+        </w:rPr>
+        <w:t>;</w:t>
       </w:r>
     </w:p>
     <w:p>
@@ -144,166 +167,135 @@
         <w:rPr>
           <w:b/>
         </w:rPr>
-        <w:t>R5</w:t>
+        <w:t>R</w:t>
+      </w:r>
+      <w:r>
+        <w:rPr>
+          <w:b/>
+        </w:rPr>
+        <w:t>5</w:t>
       </w:r>
       <w:r>
         <w:t xml:space="preserve">: </w:t>
       </w:r>
       <w:r>
-        <w:t>A atualização no banco de dados deve ser sincronizada, tant</w:t>
-      </w:r>
-      <w:r>
-        <w:t>o</w:t>
-      </w:r>
-      <w:r>
-        <w:t xml:space="preserve"> nos</w:t>
-      </w:r>
-      <w:r>
+        <w:rPr>
+          <w:color w:val="FF0000"/>
+        </w:rPr>
+        <w:t>A modelagem do banco</w:t>
+      </w:r>
+      <w:r>
+        <w:rPr>
+          <w:color w:val="FF0000"/>
+        </w:rPr>
         <w:t xml:space="preserve"> </w:t>
       </w:r>
       <w:r>
-        <w:t>dispositivos moveis como na versão web, ou seja, precisa haver a comunicação no banco de dados independente da plataforma;</w:t>
+        <w:rPr>
+          <w:color w:val="FF0000"/>
+        </w:rPr>
+        <w:t>de dados</w:t>
+      </w:r>
+      <w:r>
+        <w:rPr>
+          <w:color w:val="FF0000"/>
+        </w:rPr>
+        <w:t xml:space="preserve"> e a condução do projeto</w:t>
+      </w:r>
+      <w:r>
+        <w:rPr>
+          <w:color w:val="FF0000"/>
+        </w:rPr>
+        <w:t xml:space="preserve"> </w:t>
+      </w:r>
+      <w:r>
+        <w:rPr>
+          <w:color w:val="FF0000"/>
+        </w:rPr>
+        <w:t xml:space="preserve">devem ser </w:t>
+      </w:r>
+      <w:proofErr w:type="gramStart"/>
+      <w:r>
+        <w:rPr>
+          <w:color w:val="FF0000"/>
+        </w:rPr>
+        <w:t>articulado</w:t>
+      </w:r>
+      <w:r>
+        <w:rPr>
+          <w:color w:val="FF0000"/>
+        </w:rPr>
+        <w:t>s</w:t>
+      </w:r>
+      <w:proofErr w:type="gramEnd"/>
+      <w:r>
+        <w:rPr>
+          <w:color w:val="FF0000"/>
+        </w:rPr>
+        <w:t xml:space="preserve"> na seguindo o método de desenvolvimento PDDS</w:t>
+      </w:r>
+      <w:r>
+        <w:rPr>
+          <w:color w:val="FF0000"/>
+        </w:rPr>
+        <w:t>;</w:t>
       </w:r>
     </w:p>
     <w:p>
       <w:pPr>
         <w:jc w:val="both"/>
-      </w:pPr>
-      <w:r>
-        <w:rPr>
-          <w:b/>
-        </w:rPr>
-        <w:t>R6</w:t>
+        <w:rPr>
+          <w:color w:val="FF0000"/>
+        </w:rPr>
+      </w:pPr>
+      <w:r>
+        <w:rPr>
+          <w:b/>
+        </w:rPr>
+        <w:t>R</w:t>
+      </w:r>
+      <w:r>
+        <w:rPr>
+          <w:b/>
+        </w:rPr>
+        <w:t>6</w:t>
       </w:r>
       <w:r>
         <w:t xml:space="preserve">: </w:t>
       </w:r>
       <w:r>
-        <w:t>Persistência</w:t>
-      </w:r>
-      <w:r>
-        <w:t xml:space="preserve"> redundante no banco de dados;</w:t>
+        <w:rPr>
+          <w:color w:val="FF0000"/>
+        </w:rPr>
+        <w:t>Tempo de reposta de até 3</w:t>
+      </w:r>
+      <w:r>
+        <w:rPr>
+          <w:color w:val="FF0000"/>
+        </w:rPr>
+        <w:t xml:space="preserve"> segundos nas transições entre as telas do sistema</w:t>
+      </w:r>
+      <w:r>
+        <w:rPr>
+          <w:color w:val="FF0000"/>
+        </w:rPr>
+        <w:t>;</w:t>
       </w:r>
     </w:p>
     <w:p>
       <w:pPr>
         <w:jc w:val="both"/>
-      </w:pPr>
-      <w:r>
-        <w:rPr>
-          <w:b/>
-        </w:rPr>
-        <w:t>R7</w:t>
-      </w:r>
-      <w:r>
-        <w:t xml:space="preserve">: </w:t>
-      </w:r>
-      <w:r>
-        <w:t xml:space="preserve">A </w:t>
-      </w:r>
-      <w:r>
-        <w:t>modelagem do banco de dados dev</w:t>
-      </w:r>
-      <w:r>
-        <w:t xml:space="preserve">e ser aprimorada na ferramenta </w:t>
-      </w:r>
-      <w:proofErr w:type="spellStart"/>
-      <w:proofErr w:type="gramStart"/>
-      <w:r>
-        <w:t>Draw</w:t>
-      </w:r>
-      <w:proofErr w:type="spellEnd"/>
-      <w:r>
-        <w:t>.</w:t>
-      </w:r>
-      <w:proofErr w:type="spellStart"/>
-      <w:proofErr w:type="gramEnd"/>
-      <w:r>
-        <w:t>io</w:t>
-      </w:r>
-      <w:proofErr w:type="spellEnd"/>
-      <w:r>
-        <w:t>;</w:t>
-      </w:r>
-    </w:p>
-    <w:p>
-      <w:pPr>
-        <w:jc w:val="both"/>
-      </w:pPr>
-      <w:r>
-        <w:rPr>
-          <w:b/>
-        </w:rPr>
-        <w:t>R8</w:t>
-      </w:r>
-      <w:r>
-        <w:t xml:space="preserve">: </w:t>
-      </w:r>
-      <w:r>
-        <w:t>A</w:t>
-      </w:r>
-      <w:r>
-        <w:t>cesso de usuários vai utilizar uma senha</w:t>
-      </w:r>
-      <w:r>
-        <w:t xml:space="preserve"> </w:t>
-      </w:r>
-      <w:r>
-        <w:t>(autenticação);</w:t>
-      </w:r>
-    </w:p>
-    <w:p>
-      <w:pPr>
-        <w:jc w:val="both"/>
-      </w:pPr>
-      <w:r>
-        <w:rPr>
-          <w:b/>
-        </w:rPr>
-        <w:t>R9</w:t>
-      </w:r>
-      <w:r>
-        <w:t xml:space="preserve">: </w:t>
-      </w:r>
-      <w:r>
-        <w:t>T</w:t>
-      </w:r>
-      <w:r>
-        <w:t>empo de reposta x para determinada função;</w:t>
-      </w:r>
-    </w:p>
-    <w:p>
-      <w:pPr>
-        <w:jc w:val="both"/>
-      </w:pPr>
-      <w:r>
-        <w:rPr>
-          <w:b/>
-        </w:rPr>
-        <w:t>R10</w:t>
-      </w:r>
-      <w:r>
-        <w:t xml:space="preserve">: </w:t>
-      </w:r>
-      <w:r>
-        <w:t>T</w:t>
-      </w:r>
-      <w:r>
-        <w:t xml:space="preserve">amanho </w:t>
-      </w:r>
-      <w:proofErr w:type="spellStart"/>
-      <w:r>
-        <w:t>consideralvelmente</w:t>
-      </w:r>
-      <w:proofErr w:type="spellEnd"/>
-      <w:r>
-        <w:t xml:space="preserve"> pequeno do software</w:t>
-      </w:r>
-      <w:r>
-        <w:t xml:space="preserve"> </w:t>
-      </w:r>
-      <w:r>
-        <w:t>(pode ser utilizado em qualquer dispositivo simples);</w:t>
+        <w:rPr>
+          <w:b/>
+          <w:color w:val="000000" w:themeColor="text1"/>
+        </w:rPr>
+      </w:pPr>
+      <w:r>
+        <w:rPr>
+          <w:b/>
+          <w:color w:val="000000" w:themeColor="text1"/>
+        </w:rPr>
+        <w:t>R7: Tempo de retorno de até 24 horas para a notificação de um problema;</w:t>
       </w:r>
     </w:p>
     <w:p/>

</xml_diff>